<commit_message>
File 'Plan de seguimiento' added to inform about the project progress
</commit_message>
<xml_diff>
--- a/tfg/Plan de Seguimiento.docx
+++ b/tfg/Plan de Seguimiento.docx
@@ -434,6 +434,11 @@
     </w:p>
     <w:p>
       <w:r>
+        <w:br/>
+      </w:r>
+      <w:bookmarkStart w:id="0" w:name="_GoBack"/>
+      <w:bookmarkEnd w:id="0"/>
+      <w:r>
         <w:t xml:space="preserve">En primer lugar se realizó un estudio tecnológico acerca del estado del arte actual en lo que a tecnologías web se refiere. La anterior aplicación estaba realizada con Google Web </w:t>
       </w:r>
       <w:proofErr w:type="spellStart"/>
@@ -568,6 +573,7 @@
         <w:t xml:space="preserve"> de código XSL que se encargan de transformar la información contenida en los XML en HTML listo para servir a los clientes.</w:t>
       </w:r>
     </w:p>
+    <w:p/>
     <w:p>
       <w:r>
         <w:t>Por tanto, el proyecto se ha realizado según la planificación prevista en las etapas iniciales. Aunque, la parte de diseño y evaluación de prototipos está requiriendo un esfuerzo mayor del inicialmente previsto</w:t>
@@ -607,7 +613,13 @@
         <w:br/>
       </w:r>
       <w:r>
-        <w:t xml:space="preserve">Los objetivos marcados </w:t>
+        <w:t xml:space="preserve">Los objetivos </w:t>
+      </w:r>
+      <w:r>
+        <w:t xml:space="preserve">que fueron </w:t>
+      </w:r>
+      <w:r>
+        <w:t xml:space="preserve">marcados </w:t>
       </w:r>
       <w:r>
         <w:t xml:space="preserve">en el </w:t>
@@ -622,10 +634,16 @@
         <w:t xml:space="preserve"> </w:t>
       </w:r>
       <w:r>
-        <w:t xml:space="preserve">para la realización de este proyecto como trabajo de fin de grado, </w:t>
-      </w:r>
-      <w:r>
-        <w:t>fueron</w:t>
+        <w:t>para la realización de este proyecto</w:t>
+      </w:r>
+      <w:r>
+        <w:t>, y que siguen vigentes en este plan de seguimiento</w:t>
+      </w:r>
+      <w:r>
+        <w:t xml:space="preserve">, </w:t>
+      </w:r>
+      <w:r>
+        <w:t>son</w:t>
       </w:r>
       <w:r>
         <w:t xml:space="preserve"> los siguientes:</w:t>
@@ -701,19 +719,8 @@
       </w:r>
     </w:p>
     <w:p>
-      <w:r>
-        <w:br/>
-      </w:r>
-      <w:bookmarkStart w:id="0" w:name="_GoBack"/>
-      <w:bookmarkEnd w:id="0"/>
-      <w:r>
-        <w:t>Pero tras haber sido revisados en base a la progresión del proyecto, los objetivos del equipo y el tiempo disponible, a la lista de objetivos hay que añadir los siguientes puntos:</w:t>
-      </w:r>
-    </w:p>
-    <w:p>
       <w:pPr>
         <w:pStyle w:val="Prrafodelista"/>
-        <w:ind w:left="709"/>
       </w:pPr>
     </w:p>
     <w:p>
@@ -721,14 +728,46 @@
         <w:pStyle w:val="Prrafodelista"/>
         <w:numPr>
           <w:ilvl w:val="0"/>
-          <w:numId w:val="11"/>
+          <w:numId w:val="6"/>
         </w:numPr>
       </w:pPr>
       <w:r>
         <w:rPr>
           <w:b/>
         </w:rPr>
-        <w:t>Rediseño de alto nivel</w:t>
+        <w:t xml:space="preserve">Mejora de la funcionalidad </w:t>
+      </w:r>
+      <w:r>
+        <w:rPr>
+          <w:b/>
+        </w:rPr>
+        <w:t xml:space="preserve">de la aplicación. </w:t>
+      </w:r>
+      <w:r>
+        <w:t>M</w:t>
+      </w:r>
+      <w:r>
+        <w:t>ejora de la versión que existe actualmente y adición de nuevas funcionalidades, como por ejemplo la inclusión de una guía de técnicas de usabilidad donde se describa de forma extensa en qué consiste cada una, en qué etapas se suele utilizar y bajo qué circunstancias resulta útil y potente para un desarrollador/diseñador.</w:t>
+      </w:r>
+    </w:p>
+    <w:p>
+      <w:pPr>
+        <w:pStyle w:val="Prrafodelista"/>
+      </w:pPr>
+    </w:p>
+    <w:p>
+      <w:pPr>
+        <w:pStyle w:val="Prrafodelista"/>
+        <w:numPr>
+          <w:ilvl w:val="1"/>
+          <w:numId w:val="6"/>
+        </w:numPr>
+      </w:pPr>
+      <w:r>
+        <w:rPr>
+          <w:b/>
+        </w:rPr>
+        <w:t>Modernización de la tecnología base</w:t>
       </w:r>
       <w:r>
         <w:rPr>
@@ -743,97 +782,61 @@
         <w:t xml:space="preserve">ejora de la versión que existe actualmente </w:t>
       </w:r>
       <w:r>
-        <w:t xml:space="preserve">mediante un rediseño de alto nivel y funcional, que facilite la interacción usuario-sistema y además esté implementado con tecnologías más modernas como HTML 5. </w:t>
+        <w:t xml:space="preserve">mediante un rediseño de alto nivel y funcional, y que además esté implementado con tecnologías más modernas como HTML 5, CSS 3 y JavaScript en lugar de utilizar </w:t>
+      </w:r>
+      <w:proofErr w:type="spellStart"/>
+      <w:r>
+        <w:t>frameworks</w:t>
+      </w:r>
+      <w:proofErr w:type="spellEnd"/>
+      <w:r>
+        <w:t xml:space="preserve"> que se limitan a traducir código Java.</w:t>
       </w:r>
     </w:p>
     <w:p>
       <w:pPr>
         <w:pStyle w:val="Prrafodelista"/>
+        <w:ind w:left="1429"/>
       </w:pPr>
     </w:p>
     <w:p>
       <w:pPr>
         <w:pStyle w:val="Prrafodelista"/>
         <w:numPr>
-          <w:ilvl w:val="0"/>
-          <w:numId w:val="11"/>
+          <w:ilvl w:val="1"/>
+          <w:numId w:val="6"/>
         </w:numPr>
       </w:pPr>
       <w:r>
         <w:rPr>
           <w:b/>
         </w:rPr>
-        <w:t xml:space="preserve">Adición de </w:t>
-      </w:r>
-      <w:r>
-        <w:rPr>
-          <w:b/>
-        </w:rPr>
-        <w:t>funcionalidad</w:t>
-      </w:r>
-      <w:r>
-        <w:rPr>
-          <w:b/>
-        </w:rPr>
-        <w:t>es</w:t>
-      </w:r>
-      <w:r>
-        <w:rPr>
-          <w:b/>
-        </w:rPr>
-        <w:t xml:space="preserve"> de la aplicación</w:t>
-      </w:r>
-      <w:r>
-        <w:rPr>
-          <w:b/>
-        </w:rPr>
-        <w:t>.</w:t>
-      </w:r>
-      <w:r>
-        <w:t xml:space="preserve"> Permitir al usuario</w:t>
-      </w:r>
-      <w:r>
-        <w:rPr>
-          <w:b/>
-        </w:rPr>
+        <w:t>Adición de funcionalidades de la aplicación.</w:t>
+      </w:r>
+      <w:r>
         <w:t xml:space="preserve"> </w:t>
       </w:r>
       <w:r>
-        <w:t xml:space="preserve">la </w:t>
-      </w:r>
-      <w:r>
-        <w:t>posibilidad de descargar o subir al sistema su plan de técnicas y modificar los pesos asignados a cada una.</w:t>
+        <w:t>Además, se implementará una función que permita al usuario la capacidad de modificar los pesos de los métodos seleccionados en su plan, pudiendo descargar o subir la información en XML</w:t>
       </w:r>
     </w:p>
     <w:p>
       <w:pPr>
         <w:pStyle w:val="Prrafodelista"/>
-      </w:pPr>
-    </w:p>
-    <w:p>
-      <w:pPr>
-        <w:pStyle w:val="Prrafodelista"/>
-        <w:numPr>
-          <w:ilvl w:val="0"/>
-          <w:numId w:val="11"/>
-        </w:numPr>
-      </w:pPr>
-      <w:r>
-        <w:rPr>
-          <w:b/>
-        </w:rPr>
-        <w:t>Mejorar la información de las técnicas de Usabilidad.</w:t>
-      </w:r>
-      <w:r>
-        <w:t xml:space="preserve"> Añadir más información para cada una de las técnicas seleccionadas, describiendo </w:t>
-      </w:r>
-      <w:r>
-        <w:t>de forma extensa en qué consiste cada una, en qué etapas se suele utilizar y bajo qué circunstancias resulta útil y potente para un desarrollador/diseñador.</w:t>
-      </w:r>
-    </w:p>
-    <w:p>
-      <w:r>
-        <w:br/>
+        <w:ind w:left="709"/>
+      </w:pPr>
+    </w:p>
+    <w:p>
+      <w:r>
+        <w:t>El único cambio ha sido la inclusión de estos dos últimos sub-objetivos, determinados durante el desarrollo del proyecto debido a que al realizar una evaluación de la versión anterior, es necesario aportar más funcionalidad a los planes de usabilidad ofrecidos al usuario. En cuanto a la tecnología seleccionada, este sub-objetivo surge tras el estudio tecnológico realizado.</w:t>
+      </w:r>
+    </w:p>
+    <w:p>
+      <w:pPr>
+        <w:jc w:val="left"/>
+      </w:pPr>
+      <w:r>
+        <w:br w:type="page"/>
       </w:r>
     </w:p>
     <w:p>
@@ -841,6 +844,7 @@
         <w:pStyle w:val="Ttulo"/>
       </w:pPr>
       <w:r>
+        <w:lastRenderedPageBreak/>
         <w:t xml:space="preserve">Revisión de </w:t>
       </w:r>
       <w:r>
@@ -909,7 +913,6 @@
         <w:rPr>
           <w:b/>
         </w:rPr>
-        <w:lastRenderedPageBreak/>
         <w:t>Estudio y evaluación de la usabilidad del prototipo actual</w:t>
       </w:r>
       <w:r>
@@ -1153,13 +1156,18 @@
         <w:br/>
       </w:r>
       <w:r>
-        <w:t>Aparte de todas estas tareas ya incluidas en el Plan de Trabajo, se añade una nueva tarea realizada</w:t>
-      </w:r>
-      <w:r>
-        <w:t>. Se podría incluir en “Estudio tecnológico” pero es algo qu</w:t>
-      </w:r>
-      <w:r>
-        <w:t>e no se había previsto</w:t>
+        <w:t xml:space="preserve">Aparte de todas estas tareas ya incluidas en el Plan de Trabajo, se añade una nueva tarea </w:t>
+      </w:r>
+      <w:r>
+        <w:t xml:space="preserve">en desarrollo actualmente y que no se había previsto </w:t>
+      </w:r>
+      <w:proofErr w:type="spellStart"/>
+      <w:r>
+        <w:t>iniciamente</w:t>
+      </w:r>
+      <w:proofErr w:type="spellEnd"/>
+      <w:r>
+        <w:t>, relacionada con el diseño de la aplicación</w:t>
       </w:r>
       <w:r>
         <w:t>:</w:t>
@@ -1172,6 +1180,10 @@
           <w:ilvl w:val="0"/>
           <w:numId w:val="12"/>
         </w:numPr>
+        <w:jc w:val="left"/>
+        <w:rPr>
+          <w:b/>
+        </w:rPr>
       </w:pPr>
       <w:r>
         <w:rPr>
@@ -1183,25 +1195,13 @@
         <w:rPr>
           <w:b/>
         </w:rPr>
-        <w:t>l</w:t>
+        <w:t>l modelo y patrones utilizados</w:t>
       </w:r>
       <w:r>
         <w:rPr>
           <w:b/>
         </w:rPr>
-        <w:t xml:space="preserve"> modelo y patrones </w:t>
-      </w:r>
-      <w:r>
-        <w:rPr>
-          <w:b/>
-        </w:rPr>
-        <w:t xml:space="preserve">utilizados </w:t>
-      </w:r>
-      <w:r>
-        <w:rPr>
-          <w:b/>
-        </w:rPr>
-        <w:t>en el lado del servidor</w:t>
+        <w:t xml:space="preserve"> en el diseño software</w:t>
       </w:r>
       <w:r>
         <w:rPr>
@@ -1210,20 +1210,24 @@
         <w:t>.</w:t>
       </w:r>
       <w:r>
-        <w:t xml:space="preserve"> Además del estudio tecnol</w:t>
-      </w:r>
-      <w:r>
-        <w:t xml:space="preserve">ógico, se ha realizado una investigación para la implementación en el lado del servidor, dando como resultado la </w:t>
-      </w:r>
-      <w:r>
-        <w:rPr>
-          <w:b/>
-          <w:i/>
-        </w:rPr>
-        <w:t>no</w:t>
-      </w:r>
-      <w:r>
-        <w:t xml:space="preserve"> utilización de patrones MVC / MVP / MVVM por requerir una complejidad mayor de la que ofrece el proyecto.</w:t>
+        <w:t xml:space="preserve"> </w:t>
+      </w:r>
+      <w:r>
+        <w:t>S</w:t>
+      </w:r>
+      <w:r>
+        <w:t xml:space="preserve">e ha realizado una investigación </w:t>
+      </w:r>
+      <w:r>
+        <w:t xml:space="preserve">de patrones MVC y </w:t>
+      </w:r>
+      <w:proofErr w:type="spellStart"/>
+      <w:r>
+        <w:t>frameworks</w:t>
+      </w:r>
+      <w:proofErr w:type="spellEnd"/>
+      <w:r>
+        <w:t xml:space="preserve"> JavaScript para realizar posteriormente un diagrama de clases y llevar a cabo en los sucesivos días la implementación de código de la aplicación.</w:t>
       </w:r>
     </w:p>
     <w:p>
@@ -1231,6 +1235,7 @@
         <w:pStyle w:val="Ttulo"/>
       </w:pPr>
       <w:r>
+        <w:lastRenderedPageBreak/>
         <w:t>Revisión del D</w:t>
       </w:r>
       <w:r>
@@ -1239,38 +1244,75 @@
     </w:p>
     <w:p>
       <w:r>
-        <w:t>Una vez comentadas las tareas a realizar durante el desarrollo del proyecto, es necesario describir la planificación que se tomará para repartir cada tarea en hitos temporales, intentando asegurar el cumplimiento de todas ellas dentro de unas fechas límite marcadas por el equipo de desarrollo.</w:t>
-      </w:r>
-    </w:p>
-    <w:p>
-      <w:r>
-        <w:lastRenderedPageBreak/>
-        <w:t>Para representar mejor la planificación</w:t>
-      </w:r>
-      <w:r>
-        <w:t xml:space="preserve"> de todas las tareas de las que consta el proyecto en función del tiempo</w:t>
-      </w:r>
-      <w:r>
-        <w:t xml:space="preserve">, se ha utilizado </w:t>
-      </w:r>
-      <w:r>
-        <w:t>el siguiente Diagrama de Gantt:</w:t>
-      </w:r>
-    </w:p>
-    <w:p/>
-    <w:p>
-      <w:pPr>
-        <w:jc w:val="center"/>
-      </w:pPr>
+        <w:br/>
+      </w:r>
+      <w:r>
+        <w:t xml:space="preserve">Una vez comentadas las tareas </w:t>
+      </w:r>
+      <w:r>
+        <w:t>y objetivos del proyecto que fueron descritos en el Plan de Trabajo, y la estimación realizada en base al progreso del proyecto y el tiempo disponible, se plantea la siguiente re-planificación:</w:t>
+      </w:r>
+    </w:p>
+    <w:p>
+      <w:pPr>
+        <w:pStyle w:val="Prrafodelista"/>
+        <w:numPr>
+          <w:ilvl w:val="0"/>
+          <w:numId w:val="15"/>
+        </w:numPr>
+      </w:pPr>
+      <w:r>
+        <w:t xml:space="preserve">Debido a que estamos realizando un proceso de desarrollo centrado en el usuario y que posee un carácter iterativo, </w:t>
+      </w:r>
+      <w:r>
+        <w:t>los cambios y desarrollos realizados durante la etapa de diseño de la aplicación han sido evaluados de forma continua para conocer las respuestas de los usuarios. Dada la intención de refinar continuamente nuestro diseño, esto ha provocado que dediquemos a esta actividad bastante más tiempo del esperado, lo que ha provocado una ralentización en el proyecto.</w:t>
+      </w:r>
+    </w:p>
+    <w:p>
+      <w:pPr>
+        <w:pStyle w:val="Prrafodelista"/>
+      </w:pPr>
+    </w:p>
+    <w:p>
+      <w:pPr>
+        <w:pStyle w:val="Prrafodelista"/>
+        <w:numPr>
+          <w:ilvl w:val="0"/>
+          <w:numId w:val="15"/>
+        </w:numPr>
+      </w:pPr>
+      <w:r>
+        <w:t>Además, al encontrar una complejidad no considerada inicialmente en la etapa de implementación, hemos decidido prolongar esta etapa en un período máximo de 2 semanas, retrasando así la fase de pruebas unitarias e implementación global.</w:t>
+      </w:r>
+    </w:p>
+    <w:p>
+      <w:pPr>
+        <w:pStyle w:val="Prrafodelista"/>
+      </w:pPr>
+    </w:p>
+    <w:p>
+      <w:r>
+        <w:t>No obstante, estimamos que esto no afectará a las etapas finales y el desarrollo del proyecto entrará en los plazos previstos para la entrega final del 25 de junio.</w:t>
+      </w:r>
+    </w:p>
+    <w:p>
       <w:r>
         <w:rPr>
           <w:noProof/>
         </w:rPr>
         <w:drawing>
-          <wp:inline distT="0" distB="0" distL="0" distR="0" wp14:anchorId="4EA0CA8B" wp14:editId="09870865">
-            <wp:extent cx="5400040" cy="1326539"/>
-            <wp:effectExtent l="0" t="0" r="0" b="6985"/>
-            <wp:docPr id="1" name="Imagen 1" descr="D:\Dropbox\Usability Planner\tfg\gantt.png"/>
+          <wp:anchor distT="0" distB="0" distL="114300" distR="114300" simplePos="0" relativeHeight="251658240" behindDoc="0" locked="0" layoutInCell="1" allowOverlap="1" wp14:anchorId="49D9CEA7" wp14:editId="43D9C8F0">
+            <wp:simplePos x="0" y="0"/>
+            <wp:positionH relativeFrom="margin">
+              <wp:posOffset>-693420</wp:posOffset>
+            </wp:positionH>
+            <wp:positionV relativeFrom="margin">
+              <wp:posOffset>4857750</wp:posOffset>
+            </wp:positionV>
+            <wp:extent cx="6956425" cy="1743075"/>
+            <wp:effectExtent l="0" t="0" r="0" b="9525"/>
+            <wp:wrapSquare wrapText="bothSides"/>
+            <wp:docPr id="1" name="Imagen 1"/>
             <wp:cNvGraphicFramePr>
               <a:graphicFrameLocks xmlns:a="http://schemas.openxmlformats.org/drawingml/2006/main" noChangeAspect="1"/>
             </wp:cNvGraphicFramePr>
@@ -1291,7 +1333,6 @@
                         </a:ext>
                       </a:extLst>
                     </a:blip>
-                    <a:srcRect/>
                     <a:stretch>
                       <a:fillRect/>
                     </a:stretch>
@@ -1299,7 +1340,7 @@
                   <pic:spPr bwMode="auto">
                     <a:xfrm>
                       <a:off x="0" y="0"/>
-                      <a:ext cx="5400040" cy="1326539"/>
+                      <a:ext cx="6956425" cy="1743075"/>
                     </a:xfrm>
                     <a:prstGeom prst="rect">
                       <a:avLst/>
@@ -1312,21 +1353,21 @@
                 </pic:pic>
               </a:graphicData>
             </a:graphic>
-          </wp:inline>
+            <wp14:sizeRelH relativeFrom="margin">
+              <wp14:pctWidth>0</wp14:pctWidth>
+            </wp14:sizeRelH>
+            <wp14:sizeRelV relativeFrom="margin">
+              <wp14:pctHeight>0</wp14:pctHeight>
+            </wp14:sizeRelV>
+          </wp:anchor>
         </w:drawing>
       </w:r>
-    </w:p>
-    <w:p>
-      <w:pPr>
-        <w:rPr>
-          <w:sz w:val="24"/>
-        </w:rPr>
-      </w:pPr>
-    </w:p>
-    <w:p>
-      <w:pPr>
-        <w:jc w:val="left"/>
-      </w:pPr>
+      <w:r>
+        <w:t xml:space="preserve">Por ello, se plantea a continuación la modificación del </w:t>
+      </w:r>
+      <w:r>
+        <w:t>Diagrama de Gantt</w:t>
+      </w:r>
     </w:p>
     <w:sectPr>
       <w:footerReference w:type="default" r:id="rId11"/>
@@ -1470,7 +1511,7 @@
                                     <w:sz w:val="18"/>
                                     <w:szCs w:val="18"/>
                                   </w:rPr>
-                                  <w:t>2</w:t>
+                                  <w:t>4</w:t>
                                 </w:r>
                                 <w:r>
                                   <w:rPr>
@@ -1639,7 +1680,7 @@
                               <w:sz w:val="18"/>
                               <w:szCs w:val="18"/>
                             </w:rPr>
-                            <w:t>2</w:t>
+                            <w:t>4</w:t>
                           </w:r>
                           <w:r>
                             <w:rPr>
@@ -2396,7 +2437,7 @@
         <w:rFonts w:ascii="Wingdings" w:hAnsi="Wingdings" w:hint="default"/>
       </w:rPr>
     </w:lvl>
-    <w:lvl w:ilvl="1" w:tplc="0C0A0003" w:tentative="1">
+    <w:lvl w:ilvl="1" w:tplc="0C0A0003">
       <w:start w:val="1"/>
       <w:numFmt w:val="bullet"/>
       <w:lvlText w:val="o"/>
@@ -2720,6 +2761,119 @@
     </w:lvl>
   </w:abstractNum>
   <w:abstractNum w:abstractNumId="9">
+    <w:nsid w:val="53FC38EC"/>
+    <w:multiLevelType w:val="hybridMultilevel"/>
+    <w:tmpl w:val="4D646650"/>
+    <w:lvl w:ilvl="0" w:tplc="0C0A000B">
+      <w:start w:val="1"/>
+      <w:numFmt w:val="bullet"/>
+      <w:lvlText w:val=""/>
+      <w:lvlJc w:val="left"/>
+      <w:pPr>
+        <w:ind w:left="720" w:hanging="360"/>
+      </w:pPr>
+      <w:rPr>
+        <w:rFonts w:ascii="Wingdings" w:hAnsi="Wingdings" w:hint="default"/>
+      </w:rPr>
+    </w:lvl>
+    <w:lvl w:ilvl="1" w:tplc="0C0A0003" w:tentative="1">
+      <w:start w:val="1"/>
+      <w:numFmt w:val="bullet"/>
+      <w:lvlText w:val="o"/>
+      <w:lvlJc w:val="left"/>
+      <w:pPr>
+        <w:ind w:left="1440" w:hanging="360"/>
+      </w:pPr>
+      <w:rPr>
+        <w:rFonts w:ascii="Courier New" w:hAnsi="Courier New" w:cs="Courier New" w:hint="default"/>
+      </w:rPr>
+    </w:lvl>
+    <w:lvl w:ilvl="2" w:tplc="0C0A0005" w:tentative="1">
+      <w:start w:val="1"/>
+      <w:numFmt w:val="bullet"/>
+      <w:lvlText w:val=""/>
+      <w:lvlJc w:val="left"/>
+      <w:pPr>
+        <w:ind w:left="2160" w:hanging="360"/>
+      </w:pPr>
+      <w:rPr>
+        <w:rFonts w:ascii="Wingdings" w:hAnsi="Wingdings" w:hint="default"/>
+      </w:rPr>
+    </w:lvl>
+    <w:lvl w:ilvl="3" w:tplc="0C0A0001" w:tentative="1">
+      <w:start w:val="1"/>
+      <w:numFmt w:val="bullet"/>
+      <w:lvlText w:val=""/>
+      <w:lvlJc w:val="left"/>
+      <w:pPr>
+        <w:ind w:left="2880" w:hanging="360"/>
+      </w:pPr>
+      <w:rPr>
+        <w:rFonts w:ascii="Symbol" w:hAnsi="Symbol" w:hint="default"/>
+      </w:rPr>
+    </w:lvl>
+    <w:lvl w:ilvl="4" w:tplc="0C0A0003" w:tentative="1">
+      <w:start w:val="1"/>
+      <w:numFmt w:val="bullet"/>
+      <w:lvlText w:val="o"/>
+      <w:lvlJc w:val="left"/>
+      <w:pPr>
+        <w:ind w:left="3600" w:hanging="360"/>
+      </w:pPr>
+      <w:rPr>
+        <w:rFonts w:ascii="Courier New" w:hAnsi="Courier New" w:cs="Courier New" w:hint="default"/>
+      </w:rPr>
+    </w:lvl>
+    <w:lvl w:ilvl="5" w:tplc="0C0A0005" w:tentative="1">
+      <w:start w:val="1"/>
+      <w:numFmt w:val="bullet"/>
+      <w:lvlText w:val=""/>
+      <w:lvlJc w:val="left"/>
+      <w:pPr>
+        <w:ind w:left="4320" w:hanging="360"/>
+      </w:pPr>
+      <w:rPr>
+        <w:rFonts w:ascii="Wingdings" w:hAnsi="Wingdings" w:hint="default"/>
+      </w:rPr>
+    </w:lvl>
+    <w:lvl w:ilvl="6" w:tplc="0C0A0001" w:tentative="1">
+      <w:start w:val="1"/>
+      <w:numFmt w:val="bullet"/>
+      <w:lvlText w:val=""/>
+      <w:lvlJc w:val="left"/>
+      <w:pPr>
+        <w:ind w:left="5040" w:hanging="360"/>
+      </w:pPr>
+      <w:rPr>
+        <w:rFonts w:ascii="Symbol" w:hAnsi="Symbol" w:hint="default"/>
+      </w:rPr>
+    </w:lvl>
+    <w:lvl w:ilvl="7" w:tplc="0C0A0003" w:tentative="1">
+      <w:start w:val="1"/>
+      <w:numFmt w:val="bullet"/>
+      <w:lvlText w:val="o"/>
+      <w:lvlJc w:val="left"/>
+      <w:pPr>
+        <w:ind w:left="5760" w:hanging="360"/>
+      </w:pPr>
+      <w:rPr>
+        <w:rFonts w:ascii="Courier New" w:hAnsi="Courier New" w:cs="Courier New" w:hint="default"/>
+      </w:rPr>
+    </w:lvl>
+    <w:lvl w:ilvl="8" w:tplc="0C0A0005" w:tentative="1">
+      <w:start w:val="1"/>
+      <w:numFmt w:val="bullet"/>
+      <w:lvlText w:val=""/>
+      <w:lvlJc w:val="left"/>
+      <w:pPr>
+        <w:ind w:left="6480" w:hanging="360"/>
+      </w:pPr>
+      <w:rPr>
+        <w:rFonts w:ascii="Wingdings" w:hAnsi="Wingdings" w:hint="default"/>
+      </w:rPr>
+    </w:lvl>
+  </w:abstractNum>
+  <w:abstractNum w:abstractNumId="10">
     <w:nsid w:val="55F72632"/>
     <w:multiLevelType w:val="hybridMultilevel"/>
     <w:tmpl w:val="859E9324"/>
@@ -2808,7 +2962,7 @@
       </w:pPr>
     </w:lvl>
   </w:abstractNum>
-  <w:abstractNum w:abstractNumId="10">
+  <w:abstractNum w:abstractNumId="11">
     <w:nsid w:val="56B76850"/>
     <w:multiLevelType w:val="hybridMultilevel"/>
     <w:tmpl w:val="1BDAD014"/>
@@ -2921,7 +3075,7 @@
       </w:rPr>
     </w:lvl>
   </w:abstractNum>
-  <w:abstractNum w:abstractNumId="11">
+  <w:abstractNum w:abstractNumId="12">
     <w:nsid w:val="699E134C"/>
     <w:multiLevelType w:val="hybridMultilevel"/>
     <w:tmpl w:val="5996221C"/>
@@ -3034,7 +3188,7 @@
       </w:rPr>
     </w:lvl>
   </w:abstractNum>
-  <w:abstractNum w:abstractNumId="12">
+  <w:abstractNum w:abstractNumId="13">
     <w:nsid w:val="6C682591"/>
     <w:multiLevelType w:val="hybridMultilevel"/>
     <w:tmpl w:val="E60E4EC0"/>
@@ -3147,7 +3301,7 @@
       </w:rPr>
     </w:lvl>
   </w:abstractNum>
-  <w:abstractNum w:abstractNumId="13">
+  <w:abstractNum w:abstractNumId="14">
     <w:nsid w:val="77041DCD"/>
     <w:multiLevelType w:val="hybridMultilevel"/>
     <w:tmpl w:val="FFC4CC96"/>
@@ -3266,7 +3420,7 @@
     <w:abstractNumId w:val="7"/>
   </w:num>
   <w:num w:numId="3">
-    <w:abstractNumId w:val="9"/>
+    <w:abstractNumId w:val="10"/>
   </w:num>
   <w:num w:numId="4">
     <w:abstractNumId w:val="3"/>
@@ -3278,10 +3432,10 @@
     <w:abstractNumId w:val="6"/>
   </w:num>
   <w:num w:numId="7">
-    <w:abstractNumId w:val="10"/>
+    <w:abstractNumId w:val="11"/>
   </w:num>
   <w:num w:numId="8">
-    <w:abstractNumId w:val="11"/>
+    <w:abstractNumId w:val="12"/>
   </w:num>
   <w:num w:numId="9">
     <w:abstractNumId w:val="5"/>
@@ -3290,16 +3444,19 @@
     <w:abstractNumId w:val="0"/>
   </w:num>
   <w:num w:numId="11">
-    <w:abstractNumId w:val="12"/>
+    <w:abstractNumId w:val="13"/>
   </w:num>
   <w:num w:numId="12">
     <w:abstractNumId w:val="1"/>
   </w:num>
   <w:num w:numId="13">
-    <w:abstractNumId w:val="13"/>
+    <w:abstractNumId w:val="14"/>
   </w:num>
   <w:num w:numId="14">
     <w:abstractNumId w:val="2"/>
+  </w:num>
+  <w:num w:numId="15">
+    <w:abstractNumId w:val="9"/>
   </w:num>
 </w:numbering>
 </file>
@@ -4471,7 +4628,7 @@
 </file>
 
 <file path=customXml/itemProps2.xml><?xml version="1.0" encoding="utf-8"?>
-<ds:datastoreItem xmlns:ds="http://schemas.openxmlformats.org/officeDocument/2006/customXml" ds:itemID="{76A18FE4-1EF8-4946-A763-BDAF6082F322}">
+<ds:datastoreItem xmlns:ds="http://schemas.openxmlformats.org/officeDocument/2006/customXml" ds:itemID="{5AB0042F-8827-4530-A733-3EC424E42866}">
   <ds:schemaRefs>
     <ds:schemaRef ds:uri="http://schemas.openxmlformats.org/officeDocument/2006/bibliography"/>
   </ds:schemaRefs>

</xml_diff>

<commit_message>
Changing hierarchy of directories in project documentation
</commit_message>
<xml_diff>
--- a/tfg/Plan de Seguimiento.docx
+++ b/tfg/Plan de Seguimiento.docx
@@ -436,8 +436,6 @@
       <w:r>
         <w:br/>
       </w:r>
-      <w:bookmarkStart w:id="0" w:name="_GoBack"/>
-      <w:bookmarkEnd w:id="0"/>
       <w:r>
         <w:t xml:space="preserve">En primer lugar se realizó un estudio tecnológico acerca del estado del arte actual en lo que a tecnologías web se refiere. La anterior aplicación estaba realizada con Google Web </w:t>
       </w:r>
@@ -1159,15 +1157,13 @@
         <w:t xml:space="preserve">Aparte de todas estas tareas ya incluidas en el Plan de Trabajo, se añade una nueva tarea </w:t>
       </w:r>
       <w:r>
-        <w:t xml:space="preserve">en desarrollo actualmente y que no se había previsto </w:t>
-      </w:r>
-      <w:proofErr w:type="spellStart"/>
-      <w:r>
-        <w:t>iniciamente</w:t>
-      </w:r>
-      <w:proofErr w:type="spellEnd"/>
-      <w:r>
-        <w:t>, relacionada con el diseño de la aplicación</w:t>
+        <w:t>en desarrollo actualmente y que no se había previsto inicia</w:t>
+      </w:r>
+      <w:r>
+        <w:t>l</w:t>
+      </w:r>
+      <w:r>
+        <w:t>mente, relacionada con el diseño de la aplicación</w:t>
       </w:r>
       <w:r>
         <w:t>:</w:t>
@@ -1223,6 +1219,9 @@
       </w:r>
       <w:proofErr w:type="spellStart"/>
       <w:r>
+        <w:rPr>
+          <w:i/>
+        </w:rPr>
         <w:t>frameworks</w:t>
       </w:r>
       <w:proofErr w:type="spellEnd"/>
@@ -1366,7 +1365,12 @@
         <w:t xml:space="preserve">Por ello, se plantea a continuación la modificación del </w:t>
       </w:r>
       <w:r>
-        <w:t>Diagrama de Gantt</w:t>
+        <w:t>Diagrama de G</w:t>
+      </w:r>
+      <w:bookmarkStart w:id="0" w:name="_GoBack"/>
+      <w:bookmarkEnd w:id="0"/>
+      <w:r>
+        <w:t>antt</w:t>
       </w:r>
     </w:p>
     <w:sectPr>
@@ -1511,7 +1515,7 @@
                                     <w:sz w:val="18"/>
                                     <w:szCs w:val="18"/>
                                   </w:rPr>
-                                  <w:t>4</w:t>
+                                  <w:t>3</w:t>
                                 </w:r>
                                 <w:r>
                                   <w:rPr>
@@ -1680,7 +1684,7 @@
                               <w:sz w:val="18"/>
                               <w:szCs w:val="18"/>
                             </w:rPr>
-                            <w:t>4</w:t>
+                            <w:t>3</w:t>
                           </w:r>
                           <w:r>
                             <w:rPr>
@@ -4628,7 +4632,7 @@
 </file>
 
 <file path=customXml/itemProps2.xml><?xml version="1.0" encoding="utf-8"?>
-<ds:datastoreItem xmlns:ds="http://schemas.openxmlformats.org/officeDocument/2006/customXml" ds:itemID="{5AB0042F-8827-4530-A733-3EC424E42866}">
+<ds:datastoreItem xmlns:ds="http://schemas.openxmlformats.org/officeDocument/2006/customXml" ds:itemID="{F3B928B4-9D4F-48E0-9388-526EED6BAA48}">
   <ds:schemaRefs>
     <ds:schemaRef ds:uri="http://schemas.openxmlformats.org/officeDocument/2006/bibliography"/>
   </ds:schemaRefs>

</xml_diff>